<commit_message>
Ajustes no FPA e adicionando casos de teste
</commit_message>
<xml_diff>
--- a/3SI_GS_2/Governanca/Testes HealthTie.docx
+++ b/3SI_GS_2/Governanca/Testes HealthTie.docx
@@ -66,6 +66,7 @@
         <w:rPr>
           <w:b/>
           <w:bCs/>
+          <w:noProof/>
           <w:sz w:val="28"/>
           <w:szCs w:val="28"/>
         </w:rPr>
@@ -158,8 +159,1114 @@
         </w:rPr>
       </w:pPr>
       <w:r>
-        <w:t xml:space="preserve">UC-0101 - </w:t>
-      </w:r>
+        <w:t>UC-0101</w:t>
+      </w:r>
+    </w:p>
+    <w:p>
+      <w:pPr>
+        <w:pStyle w:val="PargrafodaLista"/>
+        <w:numPr>
+          <w:ilvl w:val="1"/>
+          <w:numId w:val="1"/>
+        </w:numPr>
+        <w:rPr>
+          <w:b/>
+          <w:bCs/>
+          <w:u w:val="single"/>
+        </w:rPr>
+      </w:pPr>
+      <w:r>
+        <w:t>Objetivo do teste: Avaliar o funcionamento do cadastro de usuários no sistema</w:t>
+      </w:r>
+      <w:r>
+        <w:t xml:space="preserve"> – Caso UC Cadastrar Usuário – Cenário Principal</w:t>
+      </w:r>
+      <w:r>
+        <w:t xml:space="preserve"> (Teste Positivo)</w:t>
+      </w:r>
+    </w:p>
+    <w:p>
+      <w:pPr>
+        <w:pStyle w:val="PargrafodaLista"/>
+        <w:numPr>
+          <w:ilvl w:val="1"/>
+          <w:numId w:val="1"/>
+        </w:numPr>
+        <w:rPr>
+          <w:b/>
+          <w:bCs/>
+          <w:u w:val="single"/>
+        </w:rPr>
+      </w:pPr>
+      <w:r>
+        <w:t xml:space="preserve">Preparação: </w:t>
+      </w:r>
+      <w:r>
+        <w:t>Sem preparação</w:t>
+      </w:r>
+    </w:p>
+    <w:p>
+      <w:pPr>
+        <w:pStyle w:val="PargrafodaLista"/>
+        <w:numPr>
+          <w:ilvl w:val="1"/>
+          <w:numId w:val="1"/>
+        </w:numPr>
+      </w:pPr>
+      <w:r>
+        <w:t>Inputs planejados</w:t>
+      </w:r>
+      <w:r>
+        <w:t>:</w:t>
+      </w:r>
+    </w:p>
+    <w:p>
+      <w:pPr>
+        <w:pStyle w:val="PargrafodaLista"/>
+        <w:numPr>
+          <w:ilvl w:val="2"/>
+          <w:numId w:val="1"/>
+        </w:numPr>
+      </w:pPr>
+      <w:r>
+        <w:t>Nome: Maria Heliodora</w:t>
+      </w:r>
+    </w:p>
+    <w:p>
+      <w:pPr>
+        <w:pStyle w:val="PargrafodaLista"/>
+        <w:numPr>
+          <w:ilvl w:val="2"/>
+          <w:numId w:val="1"/>
+        </w:numPr>
+      </w:pPr>
+      <w:r>
+        <w:t>Data de Nascimento: 14/05/1990</w:t>
+      </w:r>
+    </w:p>
+    <w:p>
+      <w:pPr>
+        <w:pStyle w:val="PargrafodaLista"/>
+        <w:numPr>
+          <w:ilvl w:val="2"/>
+          <w:numId w:val="1"/>
+        </w:numPr>
+      </w:pPr>
+      <w:r>
+        <w:t xml:space="preserve">CPF: </w:t>
+      </w:r>
+      <w:r>
+        <w:t>070</w:t>
+      </w:r>
+      <w:r>
+        <w:t>.</w:t>
+      </w:r>
+      <w:r>
+        <w:t>005</w:t>
+      </w:r>
+      <w:r>
+        <w:t>.</w:t>
+      </w:r>
+      <w:r>
+        <w:t>077</w:t>
+      </w:r>
+      <w:r>
+        <w:t>-</w:t>
+      </w:r>
+      <w:r>
+        <w:t>99</w:t>
+      </w:r>
+    </w:p>
+    <w:p>
+      <w:pPr>
+        <w:pStyle w:val="PargrafodaLista"/>
+        <w:numPr>
+          <w:ilvl w:val="2"/>
+          <w:numId w:val="1"/>
+        </w:numPr>
+      </w:pPr>
+      <w:r>
+        <w:t xml:space="preserve">RG: </w:t>
+      </w:r>
+      <w:r>
+        <w:t>47</w:t>
+      </w:r>
+      <w:r>
+        <w:t>.</w:t>
+      </w:r>
+      <w:r>
+        <w:t>476</w:t>
+      </w:r>
+      <w:r>
+        <w:t>.</w:t>
+      </w:r>
+      <w:r>
+        <w:t>362</w:t>
+      </w:r>
+      <w:r>
+        <w:t>-</w:t>
+      </w:r>
+      <w:r>
+        <w:t>6</w:t>
+      </w:r>
+    </w:p>
+    <w:p>
+      <w:pPr>
+        <w:pStyle w:val="PargrafodaLista"/>
+        <w:numPr>
+          <w:ilvl w:val="2"/>
+          <w:numId w:val="1"/>
+        </w:numPr>
+      </w:pPr>
+      <w:r>
+        <w:t xml:space="preserve">Código de Serviço: </w:t>
+      </w:r>
+      <w:r>
+        <w:t>5466 0023 1772 3429</w:t>
+      </w:r>
+    </w:p>
+    <w:p>
+      <w:pPr>
+        <w:pStyle w:val="PargrafodaLista"/>
+        <w:numPr>
+          <w:ilvl w:val="2"/>
+          <w:numId w:val="1"/>
+        </w:numPr>
+      </w:pPr>
+      <w:r>
+        <w:t>Código do Plano: 312.561/32-1</w:t>
+      </w:r>
+    </w:p>
+    <w:p>
+      <w:pPr>
+        <w:pStyle w:val="PargrafodaLista"/>
+        <w:numPr>
+          <w:ilvl w:val="2"/>
+          <w:numId w:val="1"/>
+        </w:numPr>
+      </w:pPr>
+      <w:r>
+        <w:t>CNS: 592837185037142</w:t>
+      </w:r>
+    </w:p>
+    <w:p>
+      <w:pPr>
+        <w:pStyle w:val="PargrafodaLista"/>
+        <w:numPr>
+          <w:ilvl w:val="2"/>
+          <w:numId w:val="1"/>
+        </w:numPr>
+      </w:pPr>
+      <w:r>
+        <w:t xml:space="preserve">Login: </w:t>
+      </w:r>
+      <w:hyperlink r:id="rId6" w:history="1">
+        <w:r>
+          <w:rPr>
+            <w:rStyle w:val="Hyperlink"/>
+          </w:rPr>
+          <w:t>maria.heliodora@gmail.com</w:t>
+        </w:r>
+      </w:hyperlink>
+    </w:p>
+    <w:p>
+      <w:pPr>
+        <w:pStyle w:val="PargrafodaLista"/>
+        <w:numPr>
+          <w:ilvl w:val="2"/>
+          <w:numId w:val="1"/>
+        </w:numPr>
+      </w:pPr>
+      <w:r>
+        <w:t>Senha: AmfnAD92.a</w:t>
+      </w:r>
+    </w:p>
+    <w:p>
+      <w:pPr>
+        <w:pStyle w:val="PargrafodaLista"/>
+        <w:numPr>
+          <w:ilvl w:val="1"/>
+          <w:numId w:val="1"/>
+        </w:numPr>
+      </w:pPr>
+      <w:r>
+        <w:t>Outputs planejados:</w:t>
+      </w:r>
+    </w:p>
+    <w:p>
+      <w:pPr>
+        <w:pStyle w:val="PargrafodaLista"/>
+        <w:numPr>
+          <w:ilvl w:val="2"/>
+          <w:numId w:val="1"/>
+        </w:numPr>
+      </w:pPr>
+      <w:r>
+        <w:t xml:space="preserve">Mensagem informando sucesso “Seja bem-vinda ao </w:t>
+      </w:r>
+      <w:proofErr w:type="spellStart"/>
+      <w:r>
+        <w:t>HealthTie</w:t>
+      </w:r>
+      <w:proofErr w:type="spellEnd"/>
+      <w:r>
+        <w:t xml:space="preserve"> Maria. Vamos te ajudar a cuidar bem de sua saúde. Lembre-se: Prevenção também é Saúde.”</w:t>
+      </w:r>
+    </w:p>
+    <w:p>
+      <w:pPr>
+        <w:pStyle w:val="PargrafodaLista"/>
+        <w:numPr>
+          <w:ilvl w:val="1"/>
+          <w:numId w:val="1"/>
+        </w:numPr>
+      </w:pPr>
+      <w:r>
+        <w:lastRenderedPageBreak/>
+        <w:t>Procedimento de teste:</w:t>
+      </w:r>
+    </w:p>
+    <w:p>
+      <w:pPr>
+        <w:pStyle w:val="PargrafodaLista"/>
+        <w:numPr>
+          <w:ilvl w:val="2"/>
+          <w:numId w:val="1"/>
+        </w:numPr>
+      </w:pPr>
+      <w:r>
+        <w:t>Usuário acessa o aplicativo e clica em “Cadastro”</w:t>
+      </w:r>
+    </w:p>
+    <w:p>
+      <w:pPr>
+        <w:pStyle w:val="PargrafodaLista"/>
+        <w:numPr>
+          <w:ilvl w:val="2"/>
+          <w:numId w:val="1"/>
+        </w:numPr>
+      </w:pPr>
+      <w:r>
+        <w:t>Usuário digita todos os dados de entrada solicitados conforme Inputs definidos anteriormente</w:t>
+      </w:r>
+    </w:p>
+    <w:p>
+      <w:pPr>
+        <w:pStyle w:val="PargrafodaLista"/>
+        <w:numPr>
+          <w:ilvl w:val="2"/>
+          <w:numId w:val="1"/>
+        </w:numPr>
+      </w:pPr>
+      <w:r>
+        <w:t>Usuário clica em “Confirmar”</w:t>
+      </w:r>
+    </w:p>
+    <w:p>
+      <w:pPr>
+        <w:pStyle w:val="PargrafodaLista"/>
+        <w:numPr>
+          <w:ilvl w:val="1"/>
+          <w:numId w:val="1"/>
+        </w:numPr>
+      </w:pPr>
+      <w:r>
+        <w:t>Resultado esperado:</w:t>
+      </w:r>
+    </w:p>
+    <w:p>
+      <w:pPr>
+        <w:pStyle w:val="PargrafodaLista"/>
+        <w:numPr>
+          <w:ilvl w:val="2"/>
+          <w:numId w:val="1"/>
+        </w:numPr>
+      </w:pPr>
+      <w:r>
+        <w:t>Campos preenchidos com os inputs informados</w:t>
+      </w:r>
+    </w:p>
+    <w:p>
+      <w:pPr>
+        <w:pStyle w:val="PargrafodaLista"/>
+        <w:numPr>
+          <w:ilvl w:val="2"/>
+          <w:numId w:val="1"/>
+        </w:numPr>
+      </w:pPr>
+      <w:r>
+        <w:t>Registros na base de usuários cadastrados com as informações dos inputs</w:t>
+      </w:r>
+    </w:p>
+    <w:p>
+      <w:pPr>
+        <w:pStyle w:val="PargrafodaLista"/>
+        <w:numPr>
+          <w:ilvl w:val="2"/>
+          <w:numId w:val="1"/>
+        </w:numPr>
+      </w:pPr>
+      <w:r>
+        <w:t>Tela exibe a mensagem “</w:t>
+      </w:r>
+      <w:r>
+        <w:t xml:space="preserve">Seja bem-vinda ao </w:t>
+      </w:r>
+      <w:proofErr w:type="spellStart"/>
+      <w:r>
+        <w:t>HealthTie</w:t>
+      </w:r>
+      <w:proofErr w:type="spellEnd"/>
+      <w:r>
+        <w:t xml:space="preserve"> Maria. Vamos te ajudar a cuidar bem de sua saúde. Lembre-se: Prevenção também é </w:t>
+      </w:r>
+      <w:r>
+        <w:t>Saúde!</w:t>
+      </w:r>
+      <w:r>
+        <w:t>”</w:t>
+      </w:r>
+    </w:p>
+    <w:p>
+      <w:pPr>
+        <w:pStyle w:val="PargrafodaLista"/>
+        <w:numPr>
+          <w:ilvl w:val="0"/>
+          <w:numId w:val="1"/>
+        </w:numPr>
+        <w:rPr>
+          <w:b/>
+          <w:bCs/>
+          <w:u w:val="single"/>
+        </w:rPr>
+      </w:pPr>
+      <w:r>
+        <w:t>UC-010</w:t>
+      </w:r>
+      <w:r>
+        <w:t>2</w:t>
+      </w:r>
+    </w:p>
+    <w:p>
+      <w:pPr>
+        <w:pStyle w:val="PargrafodaLista"/>
+        <w:numPr>
+          <w:ilvl w:val="1"/>
+          <w:numId w:val="1"/>
+        </w:numPr>
+        <w:rPr>
+          <w:b/>
+          <w:bCs/>
+          <w:u w:val="single"/>
+        </w:rPr>
+      </w:pPr>
+      <w:r>
+        <w:t>Objetivo do teste: Avaliar o funcionamento d</w:t>
+      </w:r>
+      <w:r>
+        <w:t>e validação no</w:t>
+      </w:r>
+      <w:r>
+        <w:t xml:space="preserve"> cadastro de usuários no sistema</w:t>
+      </w:r>
+      <w:r>
+        <w:t xml:space="preserve"> informando </w:t>
+      </w:r>
+      <w:proofErr w:type="spellStart"/>
+      <w:r>
+        <w:t>cpf</w:t>
+      </w:r>
+      <w:proofErr w:type="spellEnd"/>
+      <w:r>
+        <w:t xml:space="preserve"> inválido</w:t>
+      </w:r>
+      <w:r>
+        <w:t xml:space="preserve"> – Caso UC Cadastrar Usuário – Cenário </w:t>
+      </w:r>
+      <w:r>
+        <w:t>secundário (Exceção) (Teste Negativo)</w:t>
+      </w:r>
+    </w:p>
+    <w:p>
+      <w:pPr>
+        <w:pStyle w:val="PargrafodaLista"/>
+        <w:numPr>
+          <w:ilvl w:val="1"/>
+          <w:numId w:val="1"/>
+        </w:numPr>
+        <w:rPr>
+          <w:b/>
+          <w:bCs/>
+          <w:u w:val="single"/>
+        </w:rPr>
+      </w:pPr>
+      <w:r>
+        <w:t>Preparação: Sem preparação</w:t>
+      </w:r>
+    </w:p>
+    <w:p>
+      <w:pPr>
+        <w:pStyle w:val="PargrafodaLista"/>
+        <w:numPr>
+          <w:ilvl w:val="1"/>
+          <w:numId w:val="1"/>
+        </w:numPr>
+      </w:pPr>
+      <w:r>
+        <w:t>Inputs planejados:</w:t>
+      </w:r>
+    </w:p>
+    <w:p>
+      <w:pPr>
+        <w:pStyle w:val="PargrafodaLista"/>
+        <w:numPr>
+          <w:ilvl w:val="2"/>
+          <w:numId w:val="1"/>
+        </w:numPr>
+      </w:pPr>
+      <w:r>
+        <w:t>Nome: Maria Heliodora</w:t>
+      </w:r>
+    </w:p>
+    <w:p>
+      <w:pPr>
+        <w:pStyle w:val="PargrafodaLista"/>
+        <w:numPr>
+          <w:ilvl w:val="2"/>
+          <w:numId w:val="1"/>
+        </w:numPr>
+      </w:pPr>
+      <w:r>
+        <w:t>Data de Nascimento: 14/05/1990</w:t>
+      </w:r>
+    </w:p>
+    <w:p>
+      <w:pPr>
+        <w:pStyle w:val="PargrafodaLista"/>
+        <w:numPr>
+          <w:ilvl w:val="2"/>
+          <w:numId w:val="1"/>
+        </w:numPr>
+      </w:pPr>
+      <w:r>
+        <w:t xml:space="preserve">CPF: </w:t>
+      </w:r>
+      <w:r>
+        <w:t>070</w:t>
+      </w:r>
+      <w:r>
+        <w:t>.</w:t>
+      </w:r>
+      <w:r>
+        <w:t>005</w:t>
+      </w:r>
+      <w:r>
+        <w:t>.</w:t>
+      </w:r>
+      <w:r>
+        <w:t>077</w:t>
+      </w:r>
+      <w:r>
+        <w:t>-</w:t>
+      </w:r>
+      <w:r>
+        <w:t>9</w:t>
+      </w:r>
+      <w:r>
+        <w:t>7</w:t>
+      </w:r>
+    </w:p>
+    <w:p>
+      <w:pPr>
+        <w:pStyle w:val="PargrafodaLista"/>
+        <w:numPr>
+          <w:ilvl w:val="2"/>
+          <w:numId w:val="1"/>
+        </w:numPr>
+      </w:pPr>
+      <w:r>
+        <w:t xml:space="preserve">RG: </w:t>
+      </w:r>
+      <w:r>
+        <w:t>47</w:t>
+      </w:r>
+      <w:r>
+        <w:t>.</w:t>
+      </w:r>
+      <w:r>
+        <w:t>476</w:t>
+      </w:r>
+      <w:r>
+        <w:t>.</w:t>
+      </w:r>
+      <w:r>
+        <w:t>362</w:t>
+      </w:r>
+      <w:r>
+        <w:t>-</w:t>
+      </w:r>
+      <w:r>
+        <w:t>6</w:t>
+      </w:r>
+    </w:p>
+    <w:p>
+      <w:pPr>
+        <w:pStyle w:val="PargrafodaLista"/>
+        <w:numPr>
+          <w:ilvl w:val="2"/>
+          <w:numId w:val="1"/>
+        </w:numPr>
+      </w:pPr>
+      <w:r>
+        <w:t xml:space="preserve">Código de Serviço: </w:t>
+      </w:r>
+      <w:r>
+        <w:t>5466 0023 1772 3429</w:t>
+      </w:r>
+    </w:p>
+    <w:p>
+      <w:pPr>
+        <w:pStyle w:val="PargrafodaLista"/>
+        <w:numPr>
+          <w:ilvl w:val="2"/>
+          <w:numId w:val="1"/>
+        </w:numPr>
+      </w:pPr>
+      <w:r>
+        <w:t>Código do Plano: 312.561/32-1</w:t>
+      </w:r>
+    </w:p>
+    <w:p>
+      <w:pPr>
+        <w:pStyle w:val="PargrafodaLista"/>
+        <w:numPr>
+          <w:ilvl w:val="2"/>
+          <w:numId w:val="1"/>
+        </w:numPr>
+      </w:pPr>
+      <w:r>
+        <w:t>CNS: 592837185037142</w:t>
+      </w:r>
+    </w:p>
+    <w:p>
+      <w:pPr>
+        <w:pStyle w:val="PargrafodaLista"/>
+        <w:numPr>
+          <w:ilvl w:val="2"/>
+          <w:numId w:val="1"/>
+        </w:numPr>
+      </w:pPr>
+      <w:r>
+        <w:t xml:space="preserve">Login: </w:t>
+      </w:r>
+      <w:hyperlink r:id="rId7" w:history="1">
+        <w:r>
+          <w:rPr>
+            <w:rStyle w:val="Hyperlink"/>
+          </w:rPr>
+          <w:t>maria.heliodora@gmail.com</w:t>
+        </w:r>
+      </w:hyperlink>
+    </w:p>
+    <w:p>
+      <w:pPr>
+        <w:pStyle w:val="PargrafodaLista"/>
+        <w:numPr>
+          <w:ilvl w:val="2"/>
+          <w:numId w:val="1"/>
+        </w:numPr>
+      </w:pPr>
+      <w:r>
+        <w:t>Senha: AmfnAD92.a</w:t>
+      </w:r>
+    </w:p>
+    <w:p>
+      <w:pPr>
+        <w:pStyle w:val="PargrafodaLista"/>
+        <w:numPr>
+          <w:ilvl w:val="1"/>
+          <w:numId w:val="1"/>
+        </w:numPr>
+      </w:pPr>
+      <w:r>
+        <w:t>Outputs planejados:</w:t>
+      </w:r>
+    </w:p>
+    <w:p>
+      <w:pPr>
+        <w:pStyle w:val="PargrafodaLista"/>
+        <w:numPr>
+          <w:ilvl w:val="2"/>
+          <w:numId w:val="1"/>
+        </w:numPr>
+      </w:pPr>
+      <w:r>
+        <w:t>Mensagem informando</w:t>
+      </w:r>
+      <w:r>
+        <w:t xml:space="preserve"> erro no cadastro</w:t>
+      </w:r>
+      <w:r>
+        <w:t xml:space="preserve"> “</w:t>
+      </w:r>
+      <w:r>
+        <w:t>O CPF informado é inválido”</w:t>
+      </w:r>
+    </w:p>
+    <w:p>
+      <w:pPr>
+        <w:pStyle w:val="PargrafodaLista"/>
+        <w:numPr>
+          <w:ilvl w:val="1"/>
+          <w:numId w:val="1"/>
+        </w:numPr>
+      </w:pPr>
+      <w:r>
+        <w:t>Procedimento de teste:</w:t>
+      </w:r>
+    </w:p>
+    <w:p>
+      <w:pPr>
+        <w:pStyle w:val="PargrafodaLista"/>
+        <w:numPr>
+          <w:ilvl w:val="2"/>
+          <w:numId w:val="1"/>
+        </w:numPr>
+      </w:pPr>
+      <w:r>
+        <w:t>Usuário acessa o aplicativo e clica em “Cadastro”</w:t>
+      </w:r>
+    </w:p>
+    <w:p>
+      <w:pPr>
+        <w:pStyle w:val="PargrafodaLista"/>
+        <w:numPr>
+          <w:ilvl w:val="2"/>
+          <w:numId w:val="1"/>
+        </w:numPr>
+      </w:pPr>
+      <w:r>
+        <w:t>Usuário digita todos os dados de entrada solicitados conforme Inputs definidos anteriormente</w:t>
+      </w:r>
+    </w:p>
+    <w:p>
+      <w:pPr>
+        <w:pStyle w:val="PargrafodaLista"/>
+        <w:numPr>
+          <w:ilvl w:val="2"/>
+          <w:numId w:val="1"/>
+        </w:numPr>
+      </w:pPr>
+      <w:r>
+        <w:t>Usuário clica em “Confirmar”</w:t>
+      </w:r>
+    </w:p>
+    <w:p>
+      <w:pPr>
+        <w:pStyle w:val="PargrafodaLista"/>
+        <w:numPr>
+          <w:ilvl w:val="1"/>
+          <w:numId w:val="1"/>
+        </w:numPr>
+      </w:pPr>
+      <w:r>
+        <w:t>Resultado esperado:</w:t>
+      </w:r>
+    </w:p>
+    <w:p>
+      <w:pPr>
+        <w:pStyle w:val="PargrafodaLista"/>
+        <w:numPr>
+          <w:ilvl w:val="2"/>
+          <w:numId w:val="1"/>
+        </w:numPr>
+      </w:pPr>
+      <w:r>
+        <w:t>Campos preenchidos com os inputs informados</w:t>
+      </w:r>
+    </w:p>
+    <w:p>
+      <w:pPr>
+        <w:pStyle w:val="PargrafodaLista"/>
+        <w:numPr>
+          <w:ilvl w:val="2"/>
+          <w:numId w:val="1"/>
+        </w:numPr>
+      </w:pPr>
+      <w:r>
+        <w:t>Tela exibe a mensagem “</w:t>
+      </w:r>
+      <w:r>
+        <w:t>O CPF informado é inválido</w:t>
+      </w:r>
+      <w:r>
+        <w:t>”</w:t>
+      </w:r>
+      <w:r>
+        <w:t xml:space="preserve"> indicando falha no campo de CPF</w:t>
+      </w:r>
+    </w:p>
+    <w:p>
+      <w:pPr>
+        <w:pStyle w:val="PargrafodaLista"/>
+        <w:numPr>
+          <w:ilvl w:val="0"/>
+          <w:numId w:val="1"/>
+        </w:numPr>
+        <w:rPr>
+          <w:b/>
+          <w:bCs/>
+          <w:u w:val="single"/>
+        </w:rPr>
+      </w:pPr>
+      <w:r>
+        <w:t>UC-0</w:t>
+      </w:r>
+      <w:r>
+        <w:t>2</w:t>
+      </w:r>
+      <w:r>
+        <w:t>0</w:t>
+      </w:r>
+      <w:r>
+        <w:t>1</w:t>
+      </w:r>
+    </w:p>
+    <w:p>
+      <w:pPr>
+        <w:pStyle w:val="PargrafodaLista"/>
+        <w:numPr>
+          <w:ilvl w:val="1"/>
+          <w:numId w:val="1"/>
+        </w:numPr>
+        <w:rPr>
+          <w:b/>
+          <w:bCs/>
+          <w:u w:val="single"/>
+        </w:rPr>
+      </w:pPr>
+      <w:r>
+        <w:t xml:space="preserve">Objetivo do teste: Avaliar o funcionamento de validação no cadastro de usuários no sistema informando </w:t>
+      </w:r>
+      <w:proofErr w:type="spellStart"/>
+      <w:r>
+        <w:t>cpf</w:t>
+      </w:r>
+      <w:proofErr w:type="spellEnd"/>
+      <w:r>
+        <w:t xml:space="preserve"> inválido – Caso UC Cadastrar Usuário – Cenário secundário (Exceção) (Teste Negativo)</w:t>
+      </w:r>
+    </w:p>
+    <w:p>
+      <w:pPr>
+        <w:pStyle w:val="PargrafodaLista"/>
+        <w:numPr>
+          <w:ilvl w:val="1"/>
+          <w:numId w:val="1"/>
+        </w:numPr>
+        <w:rPr>
+          <w:b/>
+          <w:bCs/>
+          <w:u w:val="single"/>
+        </w:rPr>
+      </w:pPr>
+      <w:r>
+        <w:t>Preparação: Sem preparação</w:t>
+      </w:r>
+    </w:p>
+    <w:p>
+      <w:pPr>
+        <w:pStyle w:val="PargrafodaLista"/>
+        <w:numPr>
+          <w:ilvl w:val="1"/>
+          <w:numId w:val="1"/>
+        </w:numPr>
+      </w:pPr>
+      <w:r>
+        <w:t>Inputs planejados:</w:t>
+      </w:r>
+    </w:p>
+    <w:p>
+      <w:pPr>
+        <w:pStyle w:val="PargrafodaLista"/>
+        <w:numPr>
+          <w:ilvl w:val="2"/>
+          <w:numId w:val="1"/>
+        </w:numPr>
+      </w:pPr>
+      <w:r>
+        <w:t>Nome: Maria Heliodora</w:t>
+      </w:r>
+    </w:p>
+    <w:p>
+      <w:pPr>
+        <w:pStyle w:val="PargrafodaLista"/>
+        <w:numPr>
+          <w:ilvl w:val="2"/>
+          <w:numId w:val="1"/>
+        </w:numPr>
+      </w:pPr>
+      <w:r>
+        <w:t>Data de Nascimento: 14/05/1990</w:t>
+      </w:r>
+    </w:p>
+    <w:p>
+      <w:pPr>
+        <w:pStyle w:val="PargrafodaLista"/>
+        <w:numPr>
+          <w:ilvl w:val="2"/>
+          <w:numId w:val="1"/>
+        </w:numPr>
+      </w:pPr>
+      <w:r>
+        <w:t xml:space="preserve">CPF: </w:t>
+      </w:r>
+      <w:r>
+        <w:t>070</w:t>
+      </w:r>
+      <w:r>
+        <w:t>.</w:t>
+      </w:r>
+      <w:r>
+        <w:t>005</w:t>
+      </w:r>
+      <w:r>
+        <w:t>.</w:t>
+      </w:r>
+      <w:r>
+        <w:t>077</w:t>
+      </w:r>
+      <w:r>
+        <w:t>-</w:t>
+      </w:r>
+      <w:r>
+        <w:t>9</w:t>
+      </w:r>
+      <w:r>
+        <w:t>7</w:t>
+      </w:r>
+    </w:p>
+    <w:p>
+      <w:pPr>
+        <w:pStyle w:val="PargrafodaLista"/>
+        <w:numPr>
+          <w:ilvl w:val="2"/>
+          <w:numId w:val="1"/>
+        </w:numPr>
+      </w:pPr>
+      <w:r>
+        <w:t xml:space="preserve">RG: </w:t>
+      </w:r>
+      <w:r>
+        <w:t>47</w:t>
+      </w:r>
+      <w:r>
+        <w:t>.</w:t>
+      </w:r>
+      <w:r>
+        <w:t>476</w:t>
+      </w:r>
+      <w:r>
+        <w:t>.</w:t>
+      </w:r>
+      <w:r>
+        <w:t>362</w:t>
+      </w:r>
+      <w:r>
+        <w:t>-</w:t>
+      </w:r>
+      <w:r>
+        <w:t>6</w:t>
+      </w:r>
+    </w:p>
+    <w:p>
+      <w:pPr>
+        <w:pStyle w:val="PargrafodaLista"/>
+        <w:numPr>
+          <w:ilvl w:val="2"/>
+          <w:numId w:val="1"/>
+        </w:numPr>
+      </w:pPr>
+      <w:r>
+        <w:lastRenderedPageBreak/>
+        <w:t xml:space="preserve">Código de Serviço: </w:t>
+      </w:r>
+      <w:r>
+        <w:t>5466 0023 1772 3429</w:t>
+      </w:r>
+    </w:p>
+    <w:p>
+      <w:pPr>
+        <w:pStyle w:val="PargrafodaLista"/>
+        <w:numPr>
+          <w:ilvl w:val="2"/>
+          <w:numId w:val="1"/>
+        </w:numPr>
+      </w:pPr>
+      <w:r>
+        <w:t>Código do Plano: 312.561/32-1</w:t>
+      </w:r>
+    </w:p>
+    <w:p>
+      <w:pPr>
+        <w:pStyle w:val="PargrafodaLista"/>
+        <w:numPr>
+          <w:ilvl w:val="2"/>
+          <w:numId w:val="1"/>
+        </w:numPr>
+      </w:pPr>
+      <w:r>
+        <w:t>CNS: 592837185037142</w:t>
+      </w:r>
+    </w:p>
+    <w:p>
+      <w:pPr>
+        <w:pStyle w:val="PargrafodaLista"/>
+        <w:numPr>
+          <w:ilvl w:val="2"/>
+          <w:numId w:val="1"/>
+        </w:numPr>
+      </w:pPr>
+      <w:r>
+        <w:t xml:space="preserve">Login: </w:t>
+      </w:r>
+      <w:hyperlink r:id="rId8" w:history="1">
+        <w:r>
+          <w:rPr>
+            <w:rStyle w:val="Hyperlink"/>
+          </w:rPr>
+          <w:t>maria.heliodora@gmail.com</w:t>
+        </w:r>
+      </w:hyperlink>
+    </w:p>
+    <w:p>
+      <w:pPr>
+        <w:pStyle w:val="PargrafodaLista"/>
+        <w:numPr>
+          <w:ilvl w:val="2"/>
+          <w:numId w:val="1"/>
+        </w:numPr>
+      </w:pPr>
+      <w:r>
+        <w:t>Senha: AmfnAD92.a</w:t>
+      </w:r>
+    </w:p>
+    <w:p>
+      <w:pPr>
+        <w:pStyle w:val="PargrafodaLista"/>
+        <w:numPr>
+          <w:ilvl w:val="1"/>
+          <w:numId w:val="1"/>
+        </w:numPr>
+      </w:pPr>
+      <w:r>
+        <w:t>Outputs planejados:</w:t>
+      </w:r>
+    </w:p>
+    <w:p>
+      <w:pPr>
+        <w:pStyle w:val="PargrafodaLista"/>
+        <w:numPr>
+          <w:ilvl w:val="2"/>
+          <w:numId w:val="1"/>
+        </w:numPr>
+      </w:pPr>
+      <w:r>
+        <w:t>Mensagem informando erro no cadastro “O CPF informado é inválido”</w:t>
+      </w:r>
+    </w:p>
+    <w:p>
+      <w:pPr>
+        <w:pStyle w:val="PargrafodaLista"/>
+        <w:numPr>
+          <w:ilvl w:val="1"/>
+          <w:numId w:val="1"/>
+        </w:numPr>
+      </w:pPr>
+      <w:r>
+        <w:t>Procedimento de teste:</w:t>
+      </w:r>
+    </w:p>
+    <w:p>
+      <w:pPr>
+        <w:pStyle w:val="PargrafodaLista"/>
+        <w:numPr>
+          <w:ilvl w:val="2"/>
+          <w:numId w:val="1"/>
+        </w:numPr>
+      </w:pPr>
+      <w:r>
+        <w:t>Usuário acessa o aplicativo e clica em “Cadastro”</w:t>
+      </w:r>
+    </w:p>
+    <w:p>
+      <w:pPr>
+        <w:pStyle w:val="PargrafodaLista"/>
+        <w:numPr>
+          <w:ilvl w:val="2"/>
+          <w:numId w:val="1"/>
+        </w:numPr>
+      </w:pPr>
+      <w:r>
+        <w:t>Usuário digita todos os dados de entrada solicitados conforme Inputs definidos anteriormente</w:t>
+      </w:r>
+    </w:p>
+    <w:p>
+      <w:pPr>
+        <w:pStyle w:val="PargrafodaLista"/>
+        <w:numPr>
+          <w:ilvl w:val="2"/>
+          <w:numId w:val="1"/>
+        </w:numPr>
+      </w:pPr>
+      <w:r>
+        <w:t>Usuário clica em “Confirmar”</w:t>
+      </w:r>
+    </w:p>
+    <w:p>
+      <w:pPr>
+        <w:pStyle w:val="PargrafodaLista"/>
+        <w:numPr>
+          <w:ilvl w:val="1"/>
+          <w:numId w:val="1"/>
+        </w:numPr>
+      </w:pPr>
+      <w:r>
+        <w:t>Resultado esperado:</w:t>
+      </w:r>
+    </w:p>
+    <w:p>
+      <w:pPr>
+        <w:pStyle w:val="PargrafodaLista"/>
+        <w:numPr>
+          <w:ilvl w:val="2"/>
+          <w:numId w:val="1"/>
+        </w:numPr>
+      </w:pPr>
+      <w:r>
+        <w:t>Campos preenchidos com os inputs informados</w:t>
+      </w:r>
+    </w:p>
+    <w:p>
+      <w:pPr>
+        <w:pStyle w:val="PargrafodaLista"/>
+        <w:numPr>
+          <w:ilvl w:val="2"/>
+          <w:numId w:val="1"/>
+        </w:numPr>
+      </w:pPr>
+      <w:r>
+        <w:t>Tela exibe a mensagem “O CPF informado é inválido” indicando falha no campo de CPF</w:t>
+      </w:r>
+    </w:p>
+    <w:p>
+      <w:pPr>
+        <w:pStyle w:val="PargrafodaLista"/>
+        <w:numPr>
+          <w:ilvl w:val="0"/>
+          <w:numId w:val="1"/>
+        </w:numPr>
+      </w:pPr>
     </w:p>
     <w:sectPr>
       <w:pgSz w:w="11906" w:h="16838"/>
@@ -176,7 +1283,7 @@
   <w:abstractNum w:abstractNumId="0" w15:restartNumberingAfterBreak="0">
     <w:nsid w:val="2C602A88"/>
     <w:multiLevelType w:val="hybridMultilevel"/>
-    <w:tmpl w:val="9DD22926"/>
+    <w:tmpl w:val="1AC079DE"/>
     <w:lvl w:ilvl="0" w:tplc="91D6638E">
       <w:numFmt w:val="bullet"/>
       <w:lvlText w:val=""/>
@@ -188,7 +1295,7 @@
         <w:rFonts w:ascii="Symbol" w:eastAsiaTheme="minorEastAsia" w:hAnsi="Symbol" w:cstheme="minorBidi" w:hint="default"/>
       </w:rPr>
     </w:lvl>
-    <w:lvl w:ilvl="1" w:tplc="04160003" w:tentative="1">
+    <w:lvl w:ilvl="1" w:tplc="04160003">
       <w:start w:val="1"/>
       <w:numFmt w:val="bullet"/>
       <w:lvlText w:val="o"/>
@@ -200,17 +1307,14 @@
         <w:rFonts w:ascii="Courier New" w:hAnsi="Courier New" w:cs="Courier New" w:hint="default"/>
       </w:rPr>
     </w:lvl>
-    <w:lvl w:ilvl="2" w:tplc="04160005" w:tentative="1">
+    <w:lvl w:ilvl="2" w:tplc="0416000F">
       <w:start w:val="1"/>
-      <w:numFmt w:val="bullet"/>
-      <w:lvlText w:val=""/>
+      <w:numFmt w:val="decimal"/>
+      <w:lvlText w:val="%3."/>
       <w:lvlJc w:val="left"/>
       <w:pPr>
         <w:ind w:left="2160" w:hanging="360"/>
       </w:pPr>
-      <w:rPr>
-        <w:rFonts w:ascii="Wingdings" w:hAnsi="Wingdings" w:hint="default"/>
-      </w:rPr>
     </w:lvl>
     <w:lvl w:ilvl="3" w:tplc="04160001" w:tentative="1">
       <w:start w:val="1"/>
@@ -730,6 +1834,29 @@
       <w:contextualSpacing/>
     </w:pPr>
   </w:style>
+  <w:style w:type="character" w:styleId="Hyperlink">
+    <w:name w:val="Hyperlink"/>
+    <w:basedOn w:val="Fontepargpadro"/>
+    <w:uiPriority w:val="99"/>
+    <w:unhideWhenUsed/>
+    <w:rsid w:val="0090004F"/>
+    <w:rPr>
+      <w:color w:val="0563C1" w:themeColor="hyperlink"/>
+      <w:u w:val="single"/>
+    </w:rPr>
+  </w:style>
+  <w:style w:type="character" w:styleId="MenoPendente">
+    <w:name w:val="Unresolved Mention"/>
+    <w:basedOn w:val="Fontepargpadro"/>
+    <w:uiPriority w:val="99"/>
+    <w:semiHidden/>
+    <w:unhideWhenUsed/>
+    <w:rsid w:val="0090004F"/>
+    <w:rPr>
+      <w:color w:val="605E5C"/>
+      <w:shd w:val="clear" w:color="auto" w:fill="E1DFDD"/>
+    </w:rPr>
+  </w:style>
 </w:styles>
 </file>
 

</xml_diff>